<commit_message>
Fix copyright statements in Compound Interest - Annotated Examples
</commit_message>
<xml_diff>
--- a/liberal_arts_math/Kirk-ex-6-41/compound_interest-annotated.docx
+++ b/liberal_arts_math/Kirk-ex-6-41/compound_interest-annotated.docx
@@ -279,6 +279,9 @@
                   </m:e>
                   <m:sup>
                     <m:r>
+                      <m:rPr>
+                        <m:sty m:val="bi"/>
+                      </m:rPr>
                       <w:rPr>
                         <w:rFonts w:ascii="Cambria Math" w:hAnsi="Cambria Math"/>
                       </w:rPr>
@@ -417,7 +420,7 @@
                 <w14:ligatures w14:val="standardContextual"/>
               </w:rPr>
               <w:drawing>
-                <wp:inline distT="0" distB="0" distL="0" distR="0" wp14:anchorId="67DEF256" wp14:editId="75E1A803">
+                <wp:inline distT="0" distB="0" distL="0" distR="0" wp14:anchorId="67DEF256" wp14:editId="0CC53CAC">
                   <wp:extent cx="1033272" cy="1600200"/>
                   <wp:effectExtent l="0" t="0" r="0" b="0"/>
                   <wp:docPr id="1861008074" name="Picture 2" descr="A screenshot of a calculator&#10;&#10;Operation is 0.038 / 12"/>
@@ -548,7 +551,7 @@
                 <w14:ligatures w14:val="standardContextual"/>
               </w:rPr>
               <w:drawing>
-                <wp:inline distT="0" distB="0" distL="0" distR="0" wp14:anchorId="5C336CD2" wp14:editId="3045ADB0">
+                <wp:inline distT="0" distB="0" distL="0" distR="0" wp14:anchorId="5C336CD2" wp14:editId="23263B7F">
                   <wp:extent cx="1033272" cy="1600200"/>
                   <wp:effectExtent l="0" t="0" r="0" b="0"/>
                   <wp:docPr id="653407446" name="Picture 4" descr="A screenshot of a calculator&#10;&#10;Operation is last result + 1"/>
@@ -698,7 +701,7 @@
                 <w14:ligatures w14:val="standardContextual"/>
               </w:rPr>
               <w:drawing>
-                <wp:inline distT="0" distB="0" distL="0" distR="0" wp14:anchorId="70E718FB" wp14:editId="4FC2D784">
+                <wp:inline distT="0" distB="0" distL="0" distR="0" wp14:anchorId="70E718FB" wp14:editId="35B6068E">
                   <wp:extent cx="1033272" cy="1600200"/>
                   <wp:effectExtent l="0" t="0" r="0" b="0"/>
                   <wp:docPr id="1407209488" name="Picture 7" descr="A screenshot of a calculator&#10;&#10;Operation is last result ^ 60"/>
@@ -848,7 +851,7 @@
                 <w14:ligatures w14:val="standardContextual"/>
               </w:rPr>
               <w:drawing>
-                <wp:inline distT="0" distB="0" distL="0" distR="0" wp14:anchorId="600828B7" wp14:editId="4379753E">
+                <wp:inline distT="0" distB="0" distL="0" distR="0" wp14:anchorId="600828B7" wp14:editId="7D7612A4">
                   <wp:extent cx="1029916" cy="1600200"/>
                   <wp:effectExtent l="0" t="0" r="0" b="0"/>
                   <wp:docPr id="72482502" name="Picture 9" descr="A screenshot of a calculator&#10;&#10;Operation is last result * 5000"/>
@@ -1133,6 +1136,9 @@
                   </m:e>
                   <m:sup>
                     <m:r>
+                      <m:rPr>
+                        <m:sty m:val="bi"/>
+                      </m:rPr>
                       <w:rPr>
                         <w:rFonts w:ascii="Cambria Math" w:hAnsi="Cambria Math"/>
                       </w:rPr>
@@ -1250,7 +1256,7 @@
                 <w14:ligatures w14:val="standardContextual"/>
               </w:rPr>
               <w:drawing>
-                <wp:inline distT="0" distB="0" distL="0" distR="0" wp14:anchorId="11A581B3" wp14:editId="1AAEA30E">
+                <wp:inline distT="0" distB="0" distL="0" distR="0" wp14:anchorId="11A581B3" wp14:editId="1FDD0784">
                   <wp:extent cx="1030745" cy="1600200"/>
                   <wp:effectExtent l="0" t="0" r="0" b="0"/>
                   <wp:docPr id="806027999" name="Picture 2" descr="A screenshot of a calculator&#10;&#10;Operation is 0.0625 / 4"/>
@@ -1381,7 +1387,7 @@
                 <w14:ligatures w14:val="standardContextual"/>
               </w:rPr>
               <w:drawing>
-                <wp:inline distT="0" distB="0" distL="0" distR="0" wp14:anchorId="4F4E3C7E" wp14:editId="617188A3">
+                <wp:inline distT="0" distB="0" distL="0" distR="0" wp14:anchorId="4F4E3C7E" wp14:editId="17652F87">
                   <wp:extent cx="1030745" cy="1600200"/>
                   <wp:effectExtent l="0" t="0" r="0" b="0"/>
                   <wp:docPr id="332163365" name="Picture 4" descr="A screenshot of a calculator&#10;&#10;Operation is last result + 1"/>
@@ -1531,7 +1537,7 @@
                 <w14:ligatures w14:val="standardContextual"/>
               </w:rPr>
               <w:drawing>
-                <wp:inline distT="0" distB="0" distL="0" distR="0" wp14:anchorId="7CABEAFE" wp14:editId="18EB02A4">
+                <wp:inline distT="0" distB="0" distL="0" distR="0" wp14:anchorId="7CABEAFE" wp14:editId="79E31337">
                   <wp:extent cx="1030745" cy="1600200"/>
                   <wp:effectExtent l="0" t="0" r="0" b="0"/>
                   <wp:docPr id="1319751740" name="Picture 7" descr="A screenshot of a calculator&#10;&#10;Operation is last result ^ 68"/>
@@ -1663,22 +1669,7 @@
           </w:p>
           <w:p>
             <w:r>
-              <w:t>The future value is $</w:t>
-            </w:r>
-            <w:r>
-              <w:t>53</w:t>
-            </w:r>
-            <w:r>
-              <w:t>,0</w:t>
-            </w:r>
-            <w:r>
-              <w:t>93</w:t>
-            </w:r>
-            <w:r>
-              <w:t>.</w:t>
-            </w:r>
-            <w:r>
-              <w:t>55</w:t>
+              <w:t>The future value is $53,093.55</w:t>
             </w:r>
           </w:p>
         </w:tc>
@@ -1696,7 +1687,7 @@
                 <w14:ligatures w14:val="standardContextual"/>
               </w:rPr>
               <w:drawing>
-                <wp:inline distT="0" distB="0" distL="0" distR="0" wp14:anchorId="2D6F5F32" wp14:editId="53199EB9">
+                <wp:inline distT="0" distB="0" distL="0" distR="0" wp14:anchorId="2D6F5F32" wp14:editId="01461D6A">
                   <wp:extent cx="1029916" cy="1598912"/>
                   <wp:effectExtent l="0" t="0" r="0" b="1905"/>
                   <wp:docPr id="1907739830" name="Picture 9" descr="A screenshot of a calculator&#10;&#10;Operation is last result * 18500"/>
@@ -1800,7 +1791,12 @@
     </w:tbl>
     <w:p/>
     <w:sectPr>
-      <w:footerReference w:type="default" r:id="rId25"/>
+      <w:headerReference w:type="even" r:id="rId25"/>
+      <w:headerReference w:type="default" r:id="rId26"/>
+      <w:footerReference w:type="even" r:id="rId27"/>
+      <w:footerReference w:type="default" r:id="rId28"/>
+      <w:headerReference w:type="first" r:id="rId29"/>
+      <w:footerReference w:type="first" r:id="rId30"/>
       <w:pgSz w:w="12240" w:h="15840"/>
       <w:pgMar w:top="720" w:right="720" w:bottom="720" w:left="720" w:header="720" w:footer="288" w:gutter="0"/>
       <w:cols w:space="720"/>
@@ -1840,6 +1836,16 @@
   <w:p>
     <w:pPr>
       <w:pStyle w:val="Footer"/>
+    </w:pPr>
+  </w:p>
+</w:ftr>
+</file>
+
+<file path=word/footer2.xml><?xml version="1.0" encoding="utf-8"?>
+<w:ftr xmlns:wpc="http://schemas.microsoft.com/office/word/2010/wordprocessingCanvas" xmlns:cx="http://schemas.microsoft.com/office/drawing/2014/chartex" xmlns:cx1="http://schemas.microsoft.com/office/drawing/2015/9/8/chartex" xmlns:cx2="http://schemas.microsoft.com/office/drawing/2015/10/21/chartex" xmlns:cx3="http://schemas.microsoft.com/office/drawing/2016/5/9/chartex" xmlns:cx4="http://schemas.microsoft.com/office/drawing/2016/5/10/chartex" xmlns:cx5="http://schemas.microsoft.com/office/drawing/2016/5/11/chartex" xmlns:cx6="http://schemas.microsoft.com/office/drawing/2016/5/12/chartex" xmlns:cx7="http://schemas.microsoft.com/office/drawing/2016/5/13/chartex" xmlns:cx8="http://schemas.microsoft.com/office/drawing/2016/5/14/chartex" xmlns:mc="http://schemas.openxmlformats.org/markup-compatibility/2006" xmlns:aink="http://schemas.microsoft.com/office/drawing/2016/ink" xmlns:am3d="http://schemas.microsoft.com/office/drawing/2017/model3d" xmlns:o="urn:schemas-microsoft-com:office:office" xmlns:oel="http://schemas.microsoft.com/office/2019/extlst" xmlns:r="http://schemas.openxmlformats.org/officeDocument/2006/relationships" xmlns:m="http://schemas.openxmlformats.org/officeDocument/2006/math" xmlns:v="urn:schemas-microsoft-com:vml" xmlns:wp14="http://schemas.microsoft.com/office/word/2010/wordprocessingDrawing" xmlns:wp="http://schemas.openxmlformats.org/drawingml/2006/wordprocessingDrawing" xmlns:w10="urn:schemas-microsoft-com:office:word" xmlns:w="http://schemas.openxmlformats.org/wordprocessingml/2006/main" xmlns:w14="http://schemas.microsoft.com/office/word/2010/wordml" xmlns:w15="http://schemas.microsoft.com/office/word/2012/wordml" xmlns:w16cex="http://schemas.microsoft.com/office/word/2018/wordml/cex" xmlns:w16cid="http://schemas.microsoft.com/office/word/2016/wordml/cid" xmlns:w16="http://schemas.microsoft.com/office/word/2018/wordml" xmlns:w16du="http://schemas.microsoft.com/office/word/2023/wordml/word16du" xmlns:w16sdtdh="http://schemas.microsoft.com/office/word/2020/wordml/sdtdatahash" xmlns:w16se="http://schemas.microsoft.com/office/word/2015/wordml/symex" xmlns:wpg="http://schemas.microsoft.com/office/word/2010/wordprocessingGroup" xmlns:wpi="http://schemas.microsoft.com/office/word/2010/wordprocessingInk" xmlns:wne="http://schemas.microsoft.com/office/word/2006/wordml" xmlns:wps="http://schemas.microsoft.com/office/word/2010/wordprocessingShape" mc:Ignorable="w14 w15 w16se w16cid w16 w16cex w16sdtdh w16du wp14">
+  <w:p>
+    <w:pPr>
+      <w:pStyle w:val="Footer"/>
       <w:rPr>
         <w:sz w:val="20"/>
         <w:szCs w:val="20"/>
@@ -1866,21 +1872,7 @@
         <w:sz w:val="20"/>
         <w:szCs w:val="20"/>
       </w:rPr>
-      <w:t xml:space="preserve"> by Donna Kirk.</w:t>
-    </w:r>
-    <w:r>
-      <w:rPr>
-        <w:sz w:val="20"/>
-        <w:szCs w:val="20"/>
-      </w:rPr>
-      <w:t xml:space="preserve"> Access for free at </w:t>
-    </w:r>
-    <w:r>
-      <w:rPr>
-        <w:sz w:val="20"/>
-        <w:szCs w:val="20"/>
-      </w:rPr>
-      <w:t>Access for free at https://openstax.org/books/contemporary-mathematics/pages/1-introduction</w:t>
+      <w:t xml:space="preserve"> by Donna Kirk. Access for free at https://openstax.org/books/contemporary-mathematics/pages/1-introduction</w:t>
     </w:r>
   </w:p>
   <w:p>
@@ -1896,8 +1888,25 @@
         <w:sz w:val="20"/>
         <w:szCs w:val="20"/>
       </w:rPr>
-      <w:t>Solving Linear Equations © 2024 by Christopher Sears is licensed under CC BY-NC-SA 4.0. To view a copy of this license, visit https://creativecommons.org/licenses/by-nc-sa/4.0/</w:t>
+      <w:t>Compound Interest – Annotated Examples</w:t>
     </w:r>
+    <w:r>
+      <w:rPr>
+        <w:sz w:val="20"/>
+        <w:szCs w:val="20"/>
+      </w:rPr>
+      <w:t xml:space="preserve"> © 2024 by Christopher Sears is licensed under CC BY-NC-SA 4.0. To view a copy of this license, visit https://creativecommons.org/licenses/by-nc-sa/4.0/</w:t>
+    </w:r>
+  </w:p>
+</w:ftr>
+</file>
+
+<file path=word/footer3.xml><?xml version="1.0" encoding="utf-8"?>
+<w:ftr xmlns:wpc="http://schemas.microsoft.com/office/word/2010/wordprocessingCanvas" xmlns:cx="http://schemas.microsoft.com/office/drawing/2014/chartex" xmlns:cx1="http://schemas.microsoft.com/office/drawing/2015/9/8/chartex" xmlns:cx2="http://schemas.microsoft.com/office/drawing/2015/10/21/chartex" xmlns:cx3="http://schemas.microsoft.com/office/drawing/2016/5/9/chartex" xmlns:cx4="http://schemas.microsoft.com/office/drawing/2016/5/10/chartex" xmlns:cx5="http://schemas.microsoft.com/office/drawing/2016/5/11/chartex" xmlns:cx6="http://schemas.microsoft.com/office/drawing/2016/5/12/chartex" xmlns:cx7="http://schemas.microsoft.com/office/drawing/2016/5/13/chartex" xmlns:cx8="http://schemas.microsoft.com/office/drawing/2016/5/14/chartex" xmlns:mc="http://schemas.openxmlformats.org/markup-compatibility/2006" xmlns:aink="http://schemas.microsoft.com/office/drawing/2016/ink" xmlns:am3d="http://schemas.microsoft.com/office/drawing/2017/model3d" xmlns:o="urn:schemas-microsoft-com:office:office" xmlns:oel="http://schemas.microsoft.com/office/2019/extlst" xmlns:r="http://schemas.openxmlformats.org/officeDocument/2006/relationships" xmlns:m="http://schemas.openxmlformats.org/officeDocument/2006/math" xmlns:v="urn:schemas-microsoft-com:vml" xmlns:wp14="http://schemas.microsoft.com/office/word/2010/wordprocessingDrawing" xmlns:wp="http://schemas.openxmlformats.org/drawingml/2006/wordprocessingDrawing" xmlns:w10="urn:schemas-microsoft-com:office:word" xmlns:w="http://schemas.openxmlformats.org/wordprocessingml/2006/main" xmlns:w14="http://schemas.microsoft.com/office/word/2010/wordml" xmlns:w15="http://schemas.microsoft.com/office/word/2012/wordml" xmlns:w16cex="http://schemas.microsoft.com/office/word/2018/wordml/cex" xmlns:w16cid="http://schemas.microsoft.com/office/word/2016/wordml/cid" xmlns:w16="http://schemas.microsoft.com/office/word/2018/wordml" xmlns:w16du="http://schemas.microsoft.com/office/word/2023/wordml/word16du" xmlns:w16sdtdh="http://schemas.microsoft.com/office/word/2020/wordml/sdtdatahash" xmlns:w16se="http://schemas.microsoft.com/office/word/2015/wordml/symex" xmlns:wpg="http://schemas.microsoft.com/office/word/2010/wordprocessingGroup" xmlns:wpi="http://schemas.microsoft.com/office/word/2010/wordprocessingInk" xmlns:wne="http://schemas.microsoft.com/office/word/2006/wordml" xmlns:wps="http://schemas.microsoft.com/office/word/2010/wordprocessingShape" mc:Ignorable="w14 w15 w16se w16cid w16 w16cex w16sdtdh w16du wp14">
+  <w:p>
+    <w:pPr>
+      <w:pStyle w:val="Footer"/>
+    </w:pPr>
   </w:p>
 </w:ftr>
 </file>
@@ -1925,6 +1934,36 @@
     </w:p>
   </w:footnote>
 </w:footnotes>
+</file>
+
+<file path=word/header1.xml><?xml version="1.0" encoding="utf-8"?>
+<w:hdr xmlns:wpc="http://schemas.microsoft.com/office/word/2010/wordprocessingCanvas" xmlns:cx="http://schemas.microsoft.com/office/drawing/2014/chartex" xmlns:cx1="http://schemas.microsoft.com/office/drawing/2015/9/8/chartex" xmlns:cx2="http://schemas.microsoft.com/office/drawing/2015/10/21/chartex" xmlns:cx3="http://schemas.microsoft.com/office/drawing/2016/5/9/chartex" xmlns:cx4="http://schemas.microsoft.com/office/drawing/2016/5/10/chartex" xmlns:cx5="http://schemas.microsoft.com/office/drawing/2016/5/11/chartex" xmlns:cx6="http://schemas.microsoft.com/office/drawing/2016/5/12/chartex" xmlns:cx7="http://schemas.microsoft.com/office/drawing/2016/5/13/chartex" xmlns:cx8="http://schemas.microsoft.com/office/drawing/2016/5/14/chartex" xmlns:mc="http://schemas.openxmlformats.org/markup-compatibility/2006" xmlns:aink="http://schemas.microsoft.com/office/drawing/2016/ink" xmlns:am3d="http://schemas.microsoft.com/office/drawing/2017/model3d" xmlns:o="urn:schemas-microsoft-com:office:office" xmlns:oel="http://schemas.microsoft.com/office/2019/extlst" xmlns:r="http://schemas.openxmlformats.org/officeDocument/2006/relationships" xmlns:m="http://schemas.openxmlformats.org/officeDocument/2006/math" xmlns:v="urn:schemas-microsoft-com:vml" xmlns:wp14="http://schemas.microsoft.com/office/word/2010/wordprocessingDrawing" xmlns:wp="http://schemas.openxmlformats.org/drawingml/2006/wordprocessingDrawing" xmlns:w10="urn:schemas-microsoft-com:office:word" xmlns:w="http://schemas.openxmlformats.org/wordprocessingml/2006/main" xmlns:w14="http://schemas.microsoft.com/office/word/2010/wordml" xmlns:w15="http://schemas.microsoft.com/office/word/2012/wordml" xmlns:w16cex="http://schemas.microsoft.com/office/word/2018/wordml/cex" xmlns:w16cid="http://schemas.microsoft.com/office/word/2016/wordml/cid" xmlns:w16="http://schemas.microsoft.com/office/word/2018/wordml" xmlns:w16du="http://schemas.microsoft.com/office/word/2023/wordml/word16du" xmlns:w16sdtdh="http://schemas.microsoft.com/office/word/2020/wordml/sdtdatahash" xmlns:w16se="http://schemas.microsoft.com/office/word/2015/wordml/symex" xmlns:wpg="http://schemas.microsoft.com/office/word/2010/wordprocessingGroup" xmlns:wpi="http://schemas.microsoft.com/office/word/2010/wordprocessingInk" xmlns:wne="http://schemas.microsoft.com/office/word/2006/wordml" xmlns:wps="http://schemas.microsoft.com/office/word/2010/wordprocessingShape" mc:Ignorable="w14 w15 w16se w16cid w16 w16cex w16sdtdh w16du wp14">
+  <w:p>
+    <w:pPr>
+      <w:pStyle w:val="Header"/>
+    </w:pPr>
+  </w:p>
+</w:hdr>
+</file>
+
+<file path=word/header2.xml><?xml version="1.0" encoding="utf-8"?>
+<w:hdr xmlns:wpc="http://schemas.microsoft.com/office/word/2010/wordprocessingCanvas" xmlns:cx="http://schemas.microsoft.com/office/drawing/2014/chartex" xmlns:cx1="http://schemas.microsoft.com/office/drawing/2015/9/8/chartex" xmlns:cx2="http://schemas.microsoft.com/office/drawing/2015/10/21/chartex" xmlns:cx3="http://schemas.microsoft.com/office/drawing/2016/5/9/chartex" xmlns:cx4="http://schemas.microsoft.com/office/drawing/2016/5/10/chartex" xmlns:cx5="http://schemas.microsoft.com/office/drawing/2016/5/11/chartex" xmlns:cx6="http://schemas.microsoft.com/office/drawing/2016/5/12/chartex" xmlns:cx7="http://schemas.microsoft.com/office/drawing/2016/5/13/chartex" xmlns:cx8="http://schemas.microsoft.com/office/drawing/2016/5/14/chartex" xmlns:mc="http://schemas.openxmlformats.org/markup-compatibility/2006" xmlns:aink="http://schemas.microsoft.com/office/drawing/2016/ink" xmlns:am3d="http://schemas.microsoft.com/office/drawing/2017/model3d" xmlns:o="urn:schemas-microsoft-com:office:office" xmlns:oel="http://schemas.microsoft.com/office/2019/extlst" xmlns:r="http://schemas.openxmlformats.org/officeDocument/2006/relationships" xmlns:m="http://schemas.openxmlformats.org/officeDocument/2006/math" xmlns:v="urn:schemas-microsoft-com:vml" xmlns:wp14="http://schemas.microsoft.com/office/word/2010/wordprocessingDrawing" xmlns:wp="http://schemas.openxmlformats.org/drawingml/2006/wordprocessingDrawing" xmlns:w10="urn:schemas-microsoft-com:office:word" xmlns:w="http://schemas.openxmlformats.org/wordprocessingml/2006/main" xmlns:w14="http://schemas.microsoft.com/office/word/2010/wordml" xmlns:w15="http://schemas.microsoft.com/office/word/2012/wordml" xmlns:w16cex="http://schemas.microsoft.com/office/word/2018/wordml/cex" xmlns:w16cid="http://schemas.microsoft.com/office/word/2016/wordml/cid" xmlns:w16="http://schemas.microsoft.com/office/word/2018/wordml" xmlns:w16du="http://schemas.microsoft.com/office/word/2023/wordml/word16du" xmlns:w16sdtdh="http://schemas.microsoft.com/office/word/2020/wordml/sdtdatahash" xmlns:w16se="http://schemas.microsoft.com/office/word/2015/wordml/symex" xmlns:wpg="http://schemas.microsoft.com/office/word/2010/wordprocessingGroup" xmlns:wpi="http://schemas.microsoft.com/office/word/2010/wordprocessingInk" xmlns:wne="http://schemas.microsoft.com/office/word/2006/wordml" xmlns:wps="http://schemas.microsoft.com/office/word/2010/wordprocessingShape" mc:Ignorable="w14 w15 w16se w16cid w16 w16cex w16sdtdh w16du wp14">
+  <w:p>
+    <w:pPr>
+      <w:pStyle w:val="Header"/>
+    </w:pPr>
+  </w:p>
+</w:hdr>
+</file>
+
+<file path=word/header3.xml><?xml version="1.0" encoding="utf-8"?>
+<w:hdr xmlns:wpc="http://schemas.microsoft.com/office/word/2010/wordprocessingCanvas" xmlns:cx="http://schemas.microsoft.com/office/drawing/2014/chartex" xmlns:cx1="http://schemas.microsoft.com/office/drawing/2015/9/8/chartex" xmlns:cx2="http://schemas.microsoft.com/office/drawing/2015/10/21/chartex" xmlns:cx3="http://schemas.microsoft.com/office/drawing/2016/5/9/chartex" xmlns:cx4="http://schemas.microsoft.com/office/drawing/2016/5/10/chartex" xmlns:cx5="http://schemas.microsoft.com/office/drawing/2016/5/11/chartex" xmlns:cx6="http://schemas.microsoft.com/office/drawing/2016/5/12/chartex" xmlns:cx7="http://schemas.microsoft.com/office/drawing/2016/5/13/chartex" xmlns:cx8="http://schemas.microsoft.com/office/drawing/2016/5/14/chartex" xmlns:mc="http://schemas.openxmlformats.org/markup-compatibility/2006" xmlns:aink="http://schemas.microsoft.com/office/drawing/2016/ink" xmlns:am3d="http://schemas.microsoft.com/office/drawing/2017/model3d" xmlns:o="urn:schemas-microsoft-com:office:office" xmlns:oel="http://schemas.microsoft.com/office/2019/extlst" xmlns:r="http://schemas.openxmlformats.org/officeDocument/2006/relationships" xmlns:m="http://schemas.openxmlformats.org/officeDocument/2006/math" xmlns:v="urn:schemas-microsoft-com:vml" xmlns:wp14="http://schemas.microsoft.com/office/word/2010/wordprocessingDrawing" xmlns:wp="http://schemas.openxmlformats.org/drawingml/2006/wordprocessingDrawing" xmlns:w10="urn:schemas-microsoft-com:office:word" xmlns:w="http://schemas.openxmlformats.org/wordprocessingml/2006/main" xmlns:w14="http://schemas.microsoft.com/office/word/2010/wordml" xmlns:w15="http://schemas.microsoft.com/office/word/2012/wordml" xmlns:w16cex="http://schemas.microsoft.com/office/word/2018/wordml/cex" xmlns:w16cid="http://schemas.microsoft.com/office/word/2016/wordml/cid" xmlns:w16="http://schemas.microsoft.com/office/word/2018/wordml" xmlns:w16du="http://schemas.microsoft.com/office/word/2023/wordml/word16du" xmlns:w16sdtdh="http://schemas.microsoft.com/office/word/2020/wordml/sdtdatahash" xmlns:w16se="http://schemas.microsoft.com/office/word/2015/wordml/symex" xmlns:wpg="http://schemas.microsoft.com/office/word/2010/wordprocessingGroup" xmlns:wpi="http://schemas.microsoft.com/office/word/2010/wordprocessingInk" xmlns:wne="http://schemas.microsoft.com/office/word/2006/wordml" xmlns:wps="http://schemas.microsoft.com/office/word/2010/wordprocessingShape" mc:Ignorable="w14 w15 w16se w16cid w16 w16cex w16sdtdh w16du wp14">
+  <w:p>
+    <w:pPr>
+      <w:pStyle w:val="Header"/>
+    </w:pPr>
+  </w:p>
+</w:hdr>
 </file>
 
 <file path=word/numbering.xml><?xml version="1.0" encoding="utf-8"?>

</xml_diff>

<commit_message>
Fix spacing Compound Interest - Annotated Examples
</commit_message>
<xml_diff>
--- a/liberal_arts_math/Kirk-ex-6-41/compound_interest-annotated.docx
+++ b/liberal_arts_math/Kirk-ex-6-41/compound_interest-annotated.docx
@@ -420,7 +420,7 @@
                 <w14:ligatures w14:val="standardContextual"/>
               </w:rPr>
               <w:drawing>
-                <wp:inline distT="0" distB="0" distL="0" distR="0" wp14:anchorId="67DEF256" wp14:editId="0CC53CAC">
+                <wp:inline distT="0" distB="0" distL="0" distR="0" wp14:anchorId="67DEF256" wp14:editId="7A54F353">
                   <wp:extent cx="1033272" cy="1600200"/>
                   <wp:effectExtent l="0" t="0" r="0" b="0"/>
                   <wp:docPr id="1861008074" name="Picture 2" descr="A screenshot of a calculator&#10;&#10;Operation is 0.038 / 12"/>
@@ -551,7 +551,7 @@
                 <w14:ligatures w14:val="standardContextual"/>
               </w:rPr>
               <w:drawing>
-                <wp:inline distT="0" distB="0" distL="0" distR="0" wp14:anchorId="5C336CD2" wp14:editId="23263B7F">
+                <wp:inline distT="0" distB="0" distL="0" distR="0" wp14:anchorId="5C336CD2" wp14:editId="6C7FB523">
                   <wp:extent cx="1033272" cy="1600200"/>
                   <wp:effectExtent l="0" t="0" r="0" b="0"/>
                   <wp:docPr id="653407446" name="Picture 4" descr="A screenshot of a calculator&#10;&#10;Operation is last result + 1"/>
@@ -701,7 +701,7 @@
                 <w14:ligatures w14:val="standardContextual"/>
               </w:rPr>
               <w:drawing>
-                <wp:inline distT="0" distB="0" distL="0" distR="0" wp14:anchorId="70E718FB" wp14:editId="35B6068E">
+                <wp:inline distT="0" distB="0" distL="0" distR="0" wp14:anchorId="70E718FB" wp14:editId="6EEBF0BF">
                   <wp:extent cx="1033272" cy="1600200"/>
                   <wp:effectExtent l="0" t="0" r="0" b="0"/>
                   <wp:docPr id="1407209488" name="Picture 7" descr="A screenshot of a calculator&#10;&#10;Operation is last result ^ 60"/>
@@ -851,7 +851,7 @@
                 <w14:ligatures w14:val="standardContextual"/>
               </w:rPr>
               <w:drawing>
-                <wp:inline distT="0" distB="0" distL="0" distR="0" wp14:anchorId="600828B7" wp14:editId="7D7612A4">
+                <wp:inline distT="0" distB="0" distL="0" distR="0" wp14:anchorId="600828B7" wp14:editId="05176E37">
                   <wp:extent cx="1029916" cy="1600200"/>
                   <wp:effectExtent l="0" t="0" r="0" b="0"/>
                   <wp:docPr id="72482502" name="Picture 9" descr="A screenshot of a calculator&#10;&#10;Operation is last result * 5000"/>
@@ -1256,7 +1256,7 @@
                 <w14:ligatures w14:val="standardContextual"/>
               </w:rPr>
               <w:drawing>
-                <wp:inline distT="0" distB="0" distL="0" distR="0" wp14:anchorId="11A581B3" wp14:editId="1FDD0784">
+                <wp:inline distT="0" distB="0" distL="0" distR="0" wp14:anchorId="11A581B3" wp14:editId="53E14B6D">
                   <wp:extent cx="1030745" cy="1600200"/>
                   <wp:effectExtent l="0" t="0" r="0" b="0"/>
                   <wp:docPr id="806027999" name="Picture 2" descr="A screenshot of a calculator&#10;&#10;Operation is 0.0625 / 4"/>
@@ -1387,7 +1387,7 @@
                 <w14:ligatures w14:val="standardContextual"/>
               </w:rPr>
               <w:drawing>
-                <wp:inline distT="0" distB="0" distL="0" distR="0" wp14:anchorId="4F4E3C7E" wp14:editId="17652F87">
+                <wp:inline distT="0" distB="0" distL="0" distR="0" wp14:anchorId="4F4E3C7E" wp14:editId="4F92F582">
                   <wp:extent cx="1030745" cy="1600200"/>
                   <wp:effectExtent l="0" t="0" r="0" b="0"/>
                   <wp:docPr id="332163365" name="Picture 4" descr="A screenshot of a calculator&#10;&#10;Operation is last result + 1"/>
@@ -1537,7 +1537,7 @@
                 <w14:ligatures w14:val="standardContextual"/>
               </w:rPr>
               <w:drawing>
-                <wp:inline distT="0" distB="0" distL="0" distR="0" wp14:anchorId="7CABEAFE" wp14:editId="79E31337">
+                <wp:inline distT="0" distB="0" distL="0" distR="0" wp14:anchorId="7CABEAFE" wp14:editId="441E0AD9">
                   <wp:extent cx="1030745" cy="1600200"/>
                   <wp:effectExtent l="0" t="0" r="0" b="0"/>
                   <wp:docPr id="1319751740" name="Picture 7" descr="A screenshot of a calculator&#10;&#10;Operation is last result ^ 68"/>
@@ -1687,7 +1687,7 @@
                 <w14:ligatures w14:val="standardContextual"/>
               </w:rPr>
               <w:drawing>
-                <wp:inline distT="0" distB="0" distL="0" distR="0" wp14:anchorId="2D6F5F32" wp14:editId="01461D6A">
+                <wp:inline distT="0" distB="0" distL="0" distR="0" wp14:anchorId="2D6F5F32" wp14:editId="5EF6FB92">
                   <wp:extent cx="1029916" cy="1598912"/>
                   <wp:effectExtent l="0" t="0" r="0" b="1905"/>
                   <wp:docPr id="1907739830" name="Picture 9" descr="A screenshot of a calculator&#10;&#10;Operation is last result * 18500"/>
@@ -1791,14 +1791,9 @@
     </w:tbl>
     <w:p/>
     <w:sectPr>
-      <w:headerReference w:type="even" r:id="rId25"/>
-      <w:headerReference w:type="default" r:id="rId26"/>
-      <w:footerReference w:type="even" r:id="rId27"/>
-      <w:footerReference w:type="default" r:id="rId28"/>
-      <w:headerReference w:type="first" r:id="rId29"/>
-      <w:footerReference w:type="first" r:id="rId30"/>
+      <w:footerReference w:type="default" r:id="rId25"/>
       <w:pgSz w:w="12240" w:h="15840"/>
-      <w:pgMar w:top="720" w:right="720" w:bottom="720" w:left="720" w:header="720" w:footer="288" w:gutter="0"/>
+      <w:pgMar w:top="720" w:right="720" w:bottom="720" w:left="720" w:header="720" w:footer="144" w:gutter="0"/>
       <w:cols w:space="720"/>
       <w:docGrid w:linePitch="360"/>
     </w:sectPr>
@@ -1832,16 +1827,6 @@
 </file>
 
 <file path=word/footer1.xml><?xml version="1.0" encoding="utf-8"?>
-<w:ftr xmlns:wpc="http://schemas.microsoft.com/office/word/2010/wordprocessingCanvas" xmlns:cx="http://schemas.microsoft.com/office/drawing/2014/chartex" xmlns:cx1="http://schemas.microsoft.com/office/drawing/2015/9/8/chartex" xmlns:cx2="http://schemas.microsoft.com/office/drawing/2015/10/21/chartex" xmlns:cx3="http://schemas.microsoft.com/office/drawing/2016/5/9/chartex" xmlns:cx4="http://schemas.microsoft.com/office/drawing/2016/5/10/chartex" xmlns:cx5="http://schemas.microsoft.com/office/drawing/2016/5/11/chartex" xmlns:cx6="http://schemas.microsoft.com/office/drawing/2016/5/12/chartex" xmlns:cx7="http://schemas.microsoft.com/office/drawing/2016/5/13/chartex" xmlns:cx8="http://schemas.microsoft.com/office/drawing/2016/5/14/chartex" xmlns:mc="http://schemas.openxmlformats.org/markup-compatibility/2006" xmlns:aink="http://schemas.microsoft.com/office/drawing/2016/ink" xmlns:am3d="http://schemas.microsoft.com/office/drawing/2017/model3d" xmlns:o="urn:schemas-microsoft-com:office:office" xmlns:oel="http://schemas.microsoft.com/office/2019/extlst" xmlns:r="http://schemas.openxmlformats.org/officeDocument/2006/relationships" xmlns:m="http://schemas.openxmlformats.org/officeDocument/2006/math" xmlns:v="urn:schemas-microsoft-com:vml" xmlns:wp14="http://schemas.microsoft.com/office/word/2010/wordprocessingDrawing" xmlns:wp="http://schemas.openxmlformats.org/drawingml/2006/wordprocessingDrawing" xmlns:w10="urn:schemas-microsoft-com:office:word" xmlns:w="http://schemas.openxmlformats.org/wordprocessingml/2006/main" xmlns:w14="http://schemas.microsoft.com/office/word/2010/wordml" xmlns:w15="http://schemas.microsoft.com/office/word/2012/wordml" xmlns:w16cex="http://schemas.microsoft.com/office/word/2018/wordml/cex" xmlns:w16cid="http://schemas.microsoft.com/office/word/2016/wordml/cid" xmlns:w16="http://schemas.microsoft.com/office/word/2018/wordml" xmlns:w16du="http://schemas.microsoft.com/office/word/2023/wordml/word16du" xmlns:w16sdtdh="http://schemas.microsoft.com/office/word/2020/wordml/sdtdatahash" xmlns:w16se="http://schemas.microsoft.com/office/word/2015/wordml/symex" xmlns:wpg="http://schemas.microsoft.com/office/word/2010/wordprocessingGroup" xmlns:wpi="http://schemas.microsoft.com/office/word/2010/wordprocessingInk" xmlns:wne="http://schemas.microsoft.com/office/word/2006/wordml" xmlns:wps="http://schemas.microsoft.com/office/word/2010/wordprocessingShape" mc:Ignorable="w14 w15 w16se w16cid w16 w16cex w16sdtdh w16du wp14">
-  <w:p>
-    <w:pPr>
-      <w:pStyle w:val="Footer"/>
-    </w:pPr>
-  </w:p>
-</w:ftr>
-</file>
-
-<file path=word/footer2.xml><?xml version="1.0" encoding="utf-8"?>
 <w:ftr xmlns:wpc="http://schemas.microsoft.com/office/word/2010/wordprocessingCanvas" xmlns:cx="http://schemas.microsoft.com/office/drawing/2014/chartex" xmlns:cx1="http://schemas.microsoft.com/office/drawing/2015/9/8/chartex" xmlns:cx2="http://schemas.microsoft.com/office/drawing/2015/10/21/chartex" xmlns:cx3="http://schemas.microsoft.com/office/drawing/2016/5/9/chartex" xmlns:cx4="http://schemas.microsoft.com/office/drawing/2016/5/10/chartex" xmlns:cx5="http://schemas.microsoft.com/office/drawing/2016/5/11/chartex" xmlns:cx6="http://schemas.microsoft.com/office/drawing/2016/5/12/chartex" xmlns:cx7="http://schemas.microsoft.com/office/drawing/2016/5/13/chartex" xmlns:cx8="http://schemas.microsoft.com/office/drawing/2016/5/14/chartex" xmlns:mc="http://schemas.openxmlformats.org/markup-compatibility/2006" xmlns:aink="http://schemas.microsoft.com/office/drawing/2016/ink" xmlns:am3d="http://schemas.microsoft.com/office/drawing/2017/model3d" xmlns:o="urn:schemas-microsoft-com:office:office" xmlns:oel="http://schemas.microsoft.com/office/2019/extlst" xmlns:r="http://schemas.openxmlformats.org/officeDocument/2006/relationships" xmlns:m="http://schemas.openxmlformats.org/officeDocument/2006/math" xmlns:v="urn:schemas-microsoft-com:vml" xmlns:wp14="http://schemas.microsoft.com/office/word/2010/wordprocessingDrawing" xmlns:wp="http://schemas.openxmlformats.org/drawingml/2006/wordprocessingDrawing" xmlns:w10="urn:schemas-microsoft-com:office:word" xmlns:w="http://schemas.openxmlformats.org/wordprocessingml/2006/main" xmlns:w14="http://schemas.microsoft.com/office/word/2010/wordml" xmlns:w15="http://schemas.microsoft.com/office/word/2012/wordml" xmlns:w16cex="http://schemas.microsoft.com/office/word/2018/wordml/cex" xmlns:w16cid="http://schemas.microsoft.com/office/word/2016/wordml/cid" xmlns:w16="http://schemas.microsoft.com/office/word/2018/wordml" xmlns:w16du="http://schemas.microsoft.com/office/word/2023/wordml/word16du" xmlns:w16sdtdh="http://schemas.microsoft.com/office/word/2020/wordml/sdtdatahash" xmlns:w16se="http://schemas.microsoft.com/office/word/2015/wordml/symex" xmlns:wpg="http://schemas.microsoft.com/office/word/2010/wordprocessingGroup" xmlns:wpi="http://schemas.microsoft.com/office/word/2010/wordprocessingInk" xmlns:wne="http://schemas.microsoft.com/office/word/2006/wordml" xmlns:wps="http://schemas.microsoft.com/office/word/2010/wordprocessingShape" mc:Ignorable="w14 w15 w16se w16cid w16 w16cex w16sdtdh w16du wp14">
   <w:p>
     <w:pPr>
@@ -1901,16 +1886,6 @@
 </w:ftr>
 </file>
 
-<file path=word/footer3.xml><?xml version="1.0" encoding="utf-8"?>
-<w:ftr xmlns:wpc="http://schemas.microsoft.com/office/word/2010/wordprocessingCanvas" xmlns:cx="http://schemas.microsoft.com/office/drawing/2014/chartex" xmlns:cx1="http://schemas.microsoft.com/office/drawing/2015/9/8/chartex" xmlns:cx2="http://schemas.microsoft.com/office/drawing/2015/10/21/chartex" xmlns:cx3="http://schemas.microsoft.com/office/drawing/2016/5/9/chartex" xmlns:cx4="http://schemas.microsoft.com/office/drawing/2016/5/10/chartex" xmlns:cx5="http://schemas.microsoft.com/office/drawing/2016/5/11/chartex" xmlns:cx6="http://schemas.microsoft.com/office/drawing/2016/5/12/chartex" xmlns:cx7="http://schemas.microsoft.com/office/drawing/2016/5/13/chartex" xmlns:cx8="http://schemas.microsoft.com/office/drawing/2016/5/14/chartex" xmlns:mc="http://schemas.openxmlformats.org/markup-compatibility/2006" xmlns:aink="http://schemas.microsoft.com/office/drawing/2016/ink" xmlns:am3d="http://schemas.microsoft.com/office/drawing/2017/model3d" xmlns:o="urn:schemas-microsoft-com:office:office" xmlns:oel="http://schemas.microsoft.com/office/2019/extlst" xmlns:r="http://schemas.openxmlformats.org/officeDocument/2006/relationships" xmlns:m="http://schemas.openxmlformats.org/officeDocument/2006/math" xmlns:v="urn:schemas-microsoft-com:vml" xmlns:wp14="http://schemas.microsoft.com/office/word/2010/wordprocessingDrawing" xmlns:wp="http://schemas.openxmlformats.org/drawingml/2006/wordprocessingDrawing" xmlns:w10="urn:schemas-microsoft-com:office:word" xmlns:w="http://schemas.openxmlformats.org/wordprocessingml/2006/main" xmlns:w14="http://schemas.microsoft.com/office/word/2010/wordml" xmlns:w15="http://schemas.microsoft.com/office/word/2012/wordml" xmlns:w16cex="http://schemas.microsoft.com/office/word/2018/wordml/cex" xmlns:w16cid="http://schemas.microsoft.com/office/word/2016/wordml/cid" xmlns:w16="http://schemas.microsoft.com/office/word/2018/wordml" xmlns:w16du="http://schemas.microsoft.com/office/word/2023/wordml/word16du" xmlns:w16sdtdh="http://schemas.microsoft.com/office/word/2020/wordml/sdtdatahash" xmlns:w16se="http://schemas.microsoft.com/office/word/2015/wordml/symex" xmlns:wpg="http://schemas.microsoft.com/office/word/2010/wordprocessingGroup" xmlns:wpi="http://schemas.microsoft.com/office/word/2010/wordprocessingInk" xmlns:wne="http://schemas.microsoft.com/office/word/2006/wordml" xmlns:wps="http://schemas.microsoft.com/office/word/2010/wordprocessingShape" mc:Ignorable="w14 w15 w16se w16cid w16 w16cex w16sdtdh w16du wp14">
-  <w:p>
-    <w:pPr>
-      <w:pStyle w:val="Footer"/>
-    </w:pPr>
-  </w:p>
-</w:ftr>
-</file>
-
 <file path=word/footnotes.xml><?xml version="1.0" encoding="utf-8"?>
 <w:footnotes xmlns:wpc="http://schemas.microsoft.com/office/word/2010/wordprocessingCanvas" xmlns:cx="http://schemas.microsoft.com/office/drawing/2014/chartex" xmlns:cx1="http://schemas.microsoft.com/office/drawing/2015/9/8/chartex" xmlns:cx2="http://schemas.microsoft.com/office/drawing/2015/10/21/chartex" xmlns:cx3="http://schemas.microsoft.com/office/drawing/2016/5/9/chartex" xmlns:cx4="http://schemas.microsoft.com/office/drawing/2016/5/10/chartex" xmlns:cx5="http://schemas.microsoft.com/office/drawing/2016/5/11/chartex" xmlns:cx6="http://schemas.microsoft.com/office/drawing/2016/5/12/chartex" xmlns:cx7="http://schemas.microsoft.com/office/drawing/2016/5/13/chartex" xmlns:cx8="http://schemas.microsoft.com/office/drawing/2016/5/14/chartex" xmlns:mc="http://schemas.openxmlformats.org/markup-compatibility/2006" xmlns:aink="http://schemas.microsoft.com/office/drawing/2016/ink" xmlns:am3d="http://schemas.microsoft.com/office/drawing/2017/model3d" xmlns:o="urn:schemas-microsoft-com:office:office" xmlns:oel="http://schemas.microsoft.com/office/2019/extlst" xmlns:r="http://schemas.openxmlformats.org/officeDocument/2006/relationships" xmlns:m="http://schemas.openxmlformats.org/officeDocument/2006/math" xmlns:v="urn:schemas-microsoft-com:vml" xmlns:wp14="http://schemas.microsoft.com/office/word/2010/wordprocessingDrawing" xmlns:wp="http://schemas.openxmlformats.org/drawingml/2006/wordprocessingDrawing" xmlns:w10="urn:schemas-microsoft-com:office:word" xmlns:w="http://schemas.openxmlformats.org/wordprocessingml/2006/main" xmlns:w14="http://schemas.microsoft.com/office/word/2010/wordml" xmlns:w15="http://schemas.microsoft.com/office/word/2012/wordml" xmlns:w16cex="http://schemas.microsoft.com/office/word/2018/wordml/cex" xmlns:w16cid="http://schemas.microsoft.com/office/word/2016/wordml/cid" xmlns:w16="http://schemas.microsoft.com/office/word/2018/wordml" xmlns:w16du="http://schemas.microsoft.com/office/word/2023/wordml/word16du" xmlns:w16sdtdh="http://schemas.microsoft.com/office/word/2020/wordml/sdtdatahash" xmlns:w16se="http://schemas.microsoft.com/office/word/2015/wordml/symex" xmlns:wpg="http://schemas.microsoft.com/office/word/2010/wordprocessingGroup" xmlns:wpi="http://schemas.microsoft.com/office/word/2010/wordprocessingInk" xmlns:wne="http://schemas.microsoft.com/office/word/2006/wordml" xmlns:wps="http://schemas.microsoft.com/office/word/2010/wordprocessingShape" mc:Ignorable="w14 w15 w16se w16cid w16 w16cex w16sdtdh w16du wp14">
   <w:footnote w:type="separator" w:id="-1">
@@ -1934,36 +1909,6 @@
     </w:p>
   </w:footnote>
 </w:footnotes>
-</file>
-
-<file path=word/header1.xml><?xml version="1.0" encoding="utf-8"?>
-<w:hdr xmlns:wpc="http://schemas.microsoft.com/office/word/2010/wordprocessingCanvas" xmlns:cx="http://schemas.microsoft.com/office/drawing/2014/chartex" xmlns:cx1="http://schemas.microsoft.com/office/drawing/2015/9/8/chartex" xmlns:cx2="http://schemas.microsoft.com/office/drawing/2015/10/21/chartex" xmlns:cx3="http://schemas.microsoft.com/office/drawing/2016/5/9/chartex" xmlns:cx4="http://schemas.microsoft.com/office/drawing/2016/5/10/chartex" xmlns:cx5="http://schemas.microsoft.com/office/drawing/2016/5/11/chartex" xmlns:cx6="http://schemas.microsoft.com/office/drawing/2016/5/12/chartex" xmlns:cx7="http://schemas.microsoft.com/office/drawing/2016/5/13/chartex" xmlns:cx8="http://schemas.microsoft.com/office/drawing/2016/5/14/chartex" xmlns:mc="http://schemas.openxmlformats.org/markup-compatibility/2006" xmlns:aink="http://schemas.microsoft.com/office/drawing/2016/ink" xmlns:am3d="http://schemas.microsoft.com/office/drawing/2017/model3d" xmlns:o="urn:schemas-microsoft-com:office:office" xmlns:oel="http://schemas.microsoft.com/office/2019/extlst" xmlns:r="http://schemas.openxmlformats.org/officeDocument/2006/relationships" xmlns:m="http://schemas.openxmlformats.org/officeDocument/2006/math" xmlns:v="urn:schemas-microsoft-com:vml" xmlns:wp14="http://schemas.microsoft.com/office/word/2010/wordprocessingDrawing" xmlns:wp="http://schemas.openxmlformats.org/drawingml/2006/wordprocessingDrawing" xmlns:w10="urn:schemas-microsoft-com:office:word" xmlns:w="http://schemas.openxmlformats.org/wordprocessingml/2006/main" xmlns:w14="http://schemas.microsoft.com/office/word/2010/wordml" xmlns:w15="http://schemas.microsoft.com/office/word/2012/wordml" xmlns:w16cex="http://schemas.microsoft.com/office/word/2018/wordml/cex" xmlns:w16cid="http://schemas.microsoft.com/office/word/2016/wordml/cid" xmlns:w16="http://schemas.microsoft.com/office/word/2018/wordml" xmlns:w16du="http://schemas.microsoft.com/office/word/2023/wordml/word16du" xmlns:w16sdtdh="http://schemas.microsoft.com/office/word/2020/wordml/sdtdatahash" xmlns:w16se="http://schemas.microsoft.com/office/word/2015/wordml/symex" xmlns:wpg="http://schemas.microsoft.com/office/word/2010/wordprocessingGroup" xmlns:wpi="http://schemas.microsoft.com/office/word/2010/wordprocessingInk" xmlns:wne="http://schemas.microsoft.com/office/word/2006/wordml" xmlns:wps="http://schemas.microsoft.com/office/word/2010/wordprocessingShape" mc:Ignorable="w14 w15 w16se w16cid w16 w16cex w16sdtdh w16du wp14">
-  <w:p>
-    <w:pPr>
-      <w:pStyle w:val="Header"/>
-    </w:pPr>
-  </w:p>
-</w:hdr>
-</file>
-
-<file path=word/header2.xml><?xml version="1.0" encoding="utf-8"?>
-<w:hdr xmlns:wpc="http://schemas.microsoft.com/office/word/2010/wordprocessingCanvas" xmlns:cx="http://schemas.microsoft.com/office/drawing/2014/chartex" xmlns:cx1="http://schemas.microsoft.com/office/drawing/2015/9/8/chartex" xmlns:cx2="http://schemas.microsoft.com/office/drawing/2015/10/21/chartex" xmlns:cx3="http://schemas.microsoft.com/office/drawing/2016/5/9/chartex" xmlns:cx4="http://schemas.microsoft.com/office/drawing/2016/5/10/chartex" xmlns:cx5="http://schemas.microsoft.com/office/drawing/2016/5/11/chartex" xmlns:cx6="http://schemas.microsoft.com/office/drawing/2016/5/12/chartex" xmlns:cx7="http://schemas.microsoft.com/office/drawing/2016/5/13/chartex" xmlns:cx8="http://schemas.microsoft.com/office/drawing/2016/5/14/chartex" xmlns:mc="http://schemas.openxmlformats.org/markup-compatibility/2006" xmlns:aink="http://schemas.microsoft.com/office/drawing/2016/ink" xmlns:am3d="http://schemas.microsoft.com/office/drawing/2017/model3d" xmlns:o="urn:schemas-microsoft-com:office:office" xmlns:oel="http://schemas.microsoft.com/office/2019/extlst" xmlns:r="http://schemas.openxmlformats.org/officeDocument/2006/relationships" xmlns:m="http://schemas.openxmlformats.org/officeDocument/2006/math" xmlns:v="urn:schemas-microsoft-com:vml" xmlns:wp14="http://schemas.microsoft.com/office/word/2010/wordprocessingDrawing" xmlns:wp="http://schemas.openxmlformats.org/drawingml/2006/wordprocessingDrawing" xmlns:w10="urn:schemas-microsoft-com:office:word" xmlns:w="http://schemas.openxmlformats.org/wordprocessingml/2006/main" xmlns:w14="http://schemas.microsoft.com/office/word/2010/wordml" xmlns:w15="http://schemas.microsoft.com/office/word/2012/wordml" xmlns:w16cex="http://schemas.microsoft.com/office/word/2018/wordml/cex" xmlns:w16cid="http://schemas.microsoft.com/office/word/2016/wordml/cid" xmlns:w16="http://schemas.microsoft.com/office/word/2018/wordml" xmlns:w16du="http://schemas.microsoft.com/office/word/2023/wordml/word16du" xmlns:w16sdtdh="http://schemas.microsoft.com/office/word/2020/wordml/sdtdatahash" xmlns:w16se="http://schemas.microsoft.com/office/word/2015/wordml/symex" xmlns:wpg="http://schemas.microsoft.com/office/word/2010/wordprocessingGroup" xmlns:wpi="http://schemas.microsoft.com/office/word/2010/wordprocessingInk" xmlns:wne="http://schemas.microsoft.com/office/word/2006/wordml" xmlns:wps="http://schemas.microsoft.com/office/word/2010/wordprocessingShape" mc:Ignorable="w14 w15 w16se w16cid w16 w16cex w16sdtdh w16du wp14">
-  <w:p>
-    <w:pPr>
-      <w:pStyle w:val="Header"/>
-    </w:pPr>
-  </w:p>
-</w:hdr>
-</file>
-
-<file path=word/header3.xml><?xml version="1.0" encoding="utf-8"?>
-<w:hdr xmlns:wpc="http://schemas.microsoft.com/office/word/2010/wordprocessingCanvas" xmlns:cx="http://schemas.microsoft.com/office/drawing/2014/chartex" xmlns:cx1="http://schemas.microsoft.com/office/drawing/2015/9/8/chartex" xmlns:cx2="http://schemas.microsoft.com/office/drawing/2015/10/21/chartex" xmlns:cx3="http://schemas.microsoft.com/office/drawing/2016/5/9/chartex" xmlns:cx4="http://schemas.microsoft.com/office/drawing/2016/5/10/chartex" xmlns:cx5="http://schemas.microsoft.com/office/drawing/2016/5/11/chartex" xmlns:cx6="http://schemas.microsoft.com/office/drawing/2016/5/12/chartex" xmlns:cx7="http://schemas.microsoft.com/office/drawing/2016/5/13/chartex" xmlns:cx8="http://schemas.microsoft.com/office/drawing/2016/5/14/chartex" xmlns:mc="http://schemas.openxmlformats.org/markup-compatibility/2006" xmlns:aink="http://schemas.microsoft.com/office/drawing/2016/ink" xmlns:am3d="http://schemas.microsoft.com/office/drawing/2017/model3d" xmlns:o="urn:schemas-microsoft-com:office:office" xmlns:oel="http://schemas.microsoft.com/office/2019/extlst" xmlns:r="http://schemas.openxmlformats.org/officeDocument/2006/relationships" xmlns:m="http://schemas.openxmlformats.org/officeDocument/2006/math" xmlns:v="urn:schemas-microsoft-com:vml" xmlns:wp14="http://schemas.microsoft.com/office/word/2010/wordprocessingDrawing" xmlns:wp="http://schemas.openxmlformats.org/drawingml/2006/wordprocessingDrawing" xmlns:w10="urn:schemas-microsoft-com:office:word" xmlns:w="http://schemas.openxmlformats.org/wordprocessingml/2006/main" xmlns:w14="http://schemas.microsoft.com/office/word/2010/wordml" xmlns:w15="http://schemas.microsoft.com/office/word/2012/wordml" xmlns:w16cex="http://schemas.microsoft.com/office/word/2018/wordml/cex" xmlns:w16cid="http://schemas.microsoft.com/office/word/2016/wordml/cid" xmlns:w16="http://schemas.microsoft.com/office/word/2018/wordml" xmlns:w16du="http://schemas.microsoft.com/office/word/2023/wordml/word16du" xmlns:w16sdtdh="http://schemas.microsoft.com/office/word/2020/wordml/sdtdatahash" xmlns:w16se="http://schemas.microsoft.com/office/word/2015/wordml/symex" xmlns:wpg="http://schemas.microsoft.com/office/word/2010/wordprocessingGroup" xmlns:wpi="http://schemas.microsoft.com/office/word/2010/wordprocessingInk" xmlns:wne="http://schemas.microsoft.com/office/word/2006/wordml" xmlns:wps="http://schemas.microsoft.com/office/word/2010/wordprocessingShape" mc:Ignorable="w14 w15 w16se w16cid w16 w16cex w16sdtdh w16du wp14">
-  <w:p>
-    <w:pPr>
-      <w:pStyle w:val="Header"/>
-    </w:pPr>
-  </w:p>
-</w:hdr>
 </file>
 
 <file path=word/numbering.xml><?xml version="1.0" encoding="utf-8"?>

</xml_diff>

<commit_message>
Start Android Calculator Version future value annotated
</commit_message>
<xml_diff>
--- a/liberal_arts_math/Kirk-ex-6-41/compound_interest-annotated.docx
+++ b/liberal_arts_math/Kirk-ex-6-41/compound_interest-annotated.docx
@@ -6,6 +6,9 @@
       <w:pPr>
         <w:pStyle w:val="Title"/>
       </w:pPr>
+      <w:r>
+        <w:t xml:space="preserve">Future Value with </w:t>
+      </w:r>
       <w:r>
         <w:t>Compound Interest – Annotated Examples</w:t>
       </w:r>
@@ -420,7 +423,7 @@
                 <w14:ligatures w14:val="standardContextual"/>
               </w:rPr>
               <w:drawing>
-                <wp:inline distT="0" distB="0" distL="0" distR="0" wp14:anchorId="67DEF256" wp14:editId="7A54F353">
+                <wp:inline distT="0" distB="0" distL="0" distR="0" wp14:anchorId="67DEF256" wp14:editId="4D3C70CB">
                   <wp:extent cx="1033272" cy="1600200"/>
                   <wp:effectExtent l="0" t="0" r="0" b="0"/>
                   <wp:docPr id="1861008074" name="Picture 2" descr="A screenshot of a calculator&#10;&#10;Operation is 0.038 / 12"/>
@@ -551,7 +554,7 @@
                 <w14:ligatures w14:val="standardContextual"/>
               </w:rPr>
               <w:drawing>
-                <wp:inline distT="0" distB="0" distL="0" distR="0" wp14:anchorId="5C336CD2" wp14:editId="6C7FB523">
+                <wp:inline distT="0" distB="0" distL="0" distR="0" wp14:anchorId="5C336CD2" wp14:editId="42262A95">
                   <wp:extent cx="1033272" cy="1600200"/>
                   <wp:effectExtent l="0" t="0" r="0" b="0"/>
                   <wp:docPr id="653407446" name="Picture 4" descr="A screenshot of a calculator&#10;&#10;Operation is last result + 1"/>
@@ -701,7 +704,7 @@
                 <w14:ligatures w14:val="standardContextual"/>
               </w:rPr>
               <w:drawing>
-                <wp:inline distT="0" distB="0" distL="0" distR="0" wp14:anchorId="70E718FB" wp14:editId="6EEBF0BF">
+                <wp:inline distT="0" distB="0" distL="0" distR="0" wp14:anchorId="70E718FB" wp14:editId="52953BDB">
                   <wp:extent cx="1033272" cy="1600200"/>
                   <wp:effectExtent l="0" t="0" r="0" b="0"/>
                   <wp:docPr id="1407209488" name="Picture 7" descr="A screenshot of a calculator&#10;&#10;Operation is last result ^ 60"/>
@@ -851,7 +854,7 @@
                 <w14:ligatures w14:val="standardContextual"/>
               </w:rPr>
               <w:drawing>
-                <wp:inline distT="0" distB="0" distL="0" distR="0" wp14:anchorId="600828B7" wp14:editId="05176E37">
+                <wp:inline distT="0" distB="0" distL="0" distR="0" wp14:anchorId="600828B7" wp14:editId="77E62137">
                   <wp:extent cx="1029916" cy="1600200"/>
                   <wp:effectExtent l="0" t="0" r="0" b="0"/>
                   <wp:docPr id="72482502" name="Picture 9" descr="A screenshot of a calculator&#10;&#10;Operation is last result * 5000"/>
@@ -1256,7 +1259,7 @@
                 <w14:ligatures w14:val="standardContextual"/>
               </w:rPr>
               <w:drawing>
-                <wp:inline distT="0" distB="0" distL="0" distR="0" wp14:anchorId="11A581B3" wp14:editId="53E14B6D">
+                <wp:inline distT="0" distB="0" distL="0" distR="0" wp14:anchorId="11A581B3" wp14:editId="53261AFC">
                   <wp:extent cx="1030745" cy="1600200"/>
                   <wp:effectExtent l="0" t="0" r="0" b="0"/>
                   <wp:docPr id="806027999" name="Picture 2" descr="A screenshot of a calculator&#10;&#10;Operation is 0.0625 / 4"/>
@@ -1387,7 +1390,7 @@
                 <w14:ligatures w14:val="standardContextual"/>
               </w:rPr>
               <w:drawing>
-                <wp:inline distT="0" distB="0" distL="0" distR="0" wp14:anchorId="4F4E3C7E" wp14:editId="4F92F582">
+                <wp:inline distT="0" distB="0" distL="0" distR="0" wp14:anchorId="4F4E3C7E" wp14:editId="67C6DD56">
                   <wp:extent cx="1030745" cy="1600200"/>
                   <wp:effectExtent l="0" t="0" r="0" b="0"/>
                   <wp:docPr id="332163365" name="Picture 4" descr="A screenshot of a calculator&#10;&#10;Operation is last result + 1"/>
@@ -1537,7 +1540,7 @@
                 <w14:ligatures w14:val="standardContextual"/>
               </w:rPr>
               <w:drawing>
-                <wp:inline distT="0" distB="0" distL="0" distR="0" wp14:anchorId="7CABEAFE" wp14:editId="441E0AD9">
+                <wp:inline distT="0" distB="0" distL="0" distR="0" wp14:anchorId="7CABEAFE" wp14:editId="0E3A25C0">
                   <wp:extent cx="1030745" cy="1600200"/>
                   <wp:effectExtent l="0" t="0" r="0" b="0"/>
                   <wp:docPr id="1319751740" name="Picture 7" descr="A screenshot of a calculator&#10;&#10;Operation is last result ^ 68"/>
@@ -1687,7 +1690,7 @@
                 <w14:ligatures w14:val="standardContextual"/>
               </w:rPr>
               <w:drawing>
-                <wp:inline distT="0" distB="0" distL="0" distR="0" wp14:anchorId="2D6F5F32" wp14:editId="5EF6FB92">
+                <wp:inline distT="0" distB="0" distL="0" distR="0" wp14:anchorId="2D6F5F32" wp14:editId="1C76A239">
                   <wp:extent cx="1029916" cy="1598912"/>
                   <wp:effectExtent l="0" t="0" r="0" b="1905"/>
                   <wp:docPr id="1907739830" name="Picture 9" descr="A screenshot of a calculator&#10;&#10;Operation is last result * 18500"/>

</xml_diff>

<commit_message>
Finish Present Value with Compound Interest
</commit_message>
<xml_diff>
--- a/liberal_arts_math/Kirk-ex-6-41/compound_interest-annotated.docx
+++ b/liberal_arts_math/Kirk-ex-6-41/compound_interest-annotated.docx
@@ -7,7 +7,13 @@
         <w:pStyle w:val="Title"/>
       </w:pPr>
       <w:r>
-        <w:t xml:space="preserve">Future Value with </w:t>
+        <w:t xml:space="preserve">Future Value </w:t>
+      </w:r>
+      <w:r>
+        <w:t>with</w:t>
+      </w:r>
+      <w:r>
+        <w:t xml:space="preserve"> </w:t>
       </w:r>
       <w:r>
         <w:t>Compound Interest – Annotated Examples</w:t>
@@ -423,7 +429,7 @@
                 <w14:ligatures w14:val="standardContextual"/>
               </w:rPr>
               <w:drawing>
-                <wp:inline distT="0" distB="0" distL="0" distR="0" wp14:anchorId="67DEF256" wp14:editId="4D3C70CB">
+                <wp:inline distT="0" distB="0" distL="0" distR="0" wp14:anchorId="67DEF256" wp14:editId="1E8C6050">
                   <wp:extent cx="1033272" cy="1600200"/>
                   <wp:effectExtent l="0" t="0" r="0" b="0"/>
                   <wp:docPr id="1861008074" name="Picture 2" descr="A screenshot of a calculator&#10;&#10;Operation is 0.038 / 12"/>
@@ -554,7 +560,7 @@
                 <w14:ligatures w14:val="standardContextual"/>
               </w:rPr>
               <w:drawing>
-                <wp:inline distT="0" distB="0" distL="0" distR="0" wp14:anchorId="5C336CD2" wp14:editId="42262A95">
+                <wp:inline distT="0" distB="0" distL="0" distR="0" wp14:anchorId="5C336CD2" wp14:editId="7D32BD12">
                   <wp:extent cx="1033272" cy="1600200"/>
                   <wp:effectExtent l="0" t="0" r="0" b="0"/>
                   <wp:docPr id="653407446" name="Picture 4" descr="A screenshot of a calculator&#10;&#10;Operation is last result + 1"/>
@@ -704,7 +710,7 @@
                 <w14:ligatures w14:val="standardContextual"/>
               </w:rPr>
               <w:drawing>
-                <wp:inline distT="0" distB="0" distL="0" distR="0" wp14:anchorId="70E718FB" wp14:editId="52953BDB">
+                <wp:inline distT="0" distB="0" distL="0" distR="0" wp14:anchorId="70E718FB" wp14:editId="2903431F">
                   <wp:extent cx="1033272" cy="1600200"/>
                   <wp:effectExtent l="0" t="0" r="0" b="0"/>
                   <wp:docPr id="1407209488" name="Picture 7" descr="A screenshot of a calculator&#10;&#10;Operation is last result ^ 60"/>
@@ -854,7 +860,7 @@
                 <w14:ligatures w14:val="standardContextual"/>
               </w:rPr>
               <w:drawing>
-                <wp:inline distT="0" distB="0" distL="0" distR="0" wp14:anchorId="600828B7" wp14:editId="77E62137">
+                <wp:inline distT="0" distB="0" distL="0" distR="0" wp14:anchorId="600828B7" wp14:editId="6AF736EE">
                   <wp:extent cx="1029916" cy="1600200"/>
                   <wp:effectExtent l="0" t="0" r="0" b="0"/>
                   <wp:docPr id="72482502" name="Picture 9" descr="A screenshot of a calculator&#10;&#10;Operation is last result * 5000"/>
@@ -1259,7 +1265,7 @@
                 <w14:ligatures w14:val="standardContextual"/>
               </w:rPr>
               <w:drawing>
-                <wp:inline distT="0" distB="0" distL="0" distR="0" wp14:anchorId="11A581B3" wp14:editId="53261AFC">
+                <wp:inline distT="0" distB="0" distL="0" distR="0" wp14:anchorId="11A581B3" wp14:editId="367CC0A4">
                   <wp:extent cx="1030745" cy="1600200"/>
                   <wp:effectExtent l="0" t="0" r="0" b="0"/>
                   <wp:docPr id="806027999" name="Picture 2" descr="A screenshot of a calculator&#10;&#10;Operation is 0.0625 / 4"/>
@@ -1390,7 +1396,7 @@
                 <w14:ligatures w14:val="standardContextual"/>
               </w:rPr>
               <w:drawing>
-                <wp:inline distT="0" distB="0" distL="0" distR="0" wp14:anchorId="4F4E3C7E" wp14:editId="67C6DD56">
+                <wp:inline distT="0" distB="0" distL="0" distR="0" wp14:anchorId="4F4E3C7E" wp14:editId="182DF781">
                   <wp:extent cx="1030745" cy="1600200"/>
                   <wp:effectExtent l="0" t="0" r="0" b="0"/>
                   <wp:docPr id="332163365" name="Picture 4" descr="A screenshot of a calculator&#10;&#10;Operation is last result + 1"/>
@@ -1540,7 +1546,7 @@
                 <w14:ligatures w14:val="standardContextual"/>
               </w:rPr>
               <w:drawing>
-                <wp:inline distT="0" distB="0" distL="0" distR="0" wp14:anchorId="7CABEAFE" wp14:editId="0E3A25C0">
+                <wp:inline distT="0" distB="0" distL="0" distR="0" wp14:anchorId="7CABEAFE" wp14:editId="3ACAFBE3">
                   <wp:extent cx="1030745" cy="1600200"/>
                   <wp:effectExtent l="0" t="0" r="0" b="0"/>
                   <wp:docPr id="1319751740" name="Picture 7" descr="A screenshot of a calculator&#10;&#10;Operation is last result ^ 68"/>
@@ -1690,7 +1696,7 @@
                 <w14:ligatures w14:val="standardContextual"/>
               </w:rPr>
               <w:drawing>
-                <wp:inline distT="0" distB="0" distL="0" distR="0" wp14:anchorId="2D6F5F32" wp14:editId="1C76A239">
+                <wp:inline distT="0" distB="0" distL="0" distR="0" wp14:anchorId="2D6F5F32" wp14:editId="5515A796">
                   <wp:extent cx="1029916" cy="1598912"/>
                   <wp:effectExtent l="0" t="0" r="0" b="1905"/>
                   <wp:docPr id="1907739830" name="Picture 9" descr="A screenshot of a calculator&#10;&#10;Operation is last result * 18500"/>
@@ -1794,7 +1800,12 @@
     </w:tbl>
     <w:p/>
     <w:sectPr>
-      <w:footerReference w:type="default" r:id="rId25"/>
+      <w:headerReference w:type="even" r:id="rId25"/>
+      <w:headerReference w:type="default" r:id="rId26"/>
+      <w:footerReference w:type="even" r:id="rId27"/>
+      <w:footerReference w:type="default" r:id="rId28"/>
+      <w:headerReference w:type="first" r:id="rId29"/>
+      <w:footerReference w:type="first" r:id="rId30"/>
       <w:pgSz w:w="12240" w:h="15840"/>
       <w:pgMar w:top="720" w:right="720" w:bottom="720" w:left="720" w:header="720" w:footer="144" w:gutter="0"/>
       <w:cols w:space="720"/>
@@ -1830,6 +1841,16 @@
 </file>
 
 <file path=word/footer1.xml><?xml version="1.0" encoding="utf-8"?>
+<w:ftr xmlns:wpc="http://schemas.microsoft.com/office/word/2010/wordprocessingCanvas" xmlns:cx="http://schemas.microsoft.com/office/drawing/2014/chartex" xmlns:cx1="http://schemas.microsoft.com/office/drawing/2015/9/8/chartex" xmlns:cx2="http://schemas.microsoft.com/office/drawing/2015/10/21/chartex" xmlns:cx3="http://schemas.microsoft.com/office/drawing/2016/5/9/chartex" xmlns:cx4="http://schemas.microsoft.com/office/drawing/2016/5/10/chartex" xmlns:cx5="http://schemas.microsoft.com/office/drawing/2016/5/11/chartex" xmlns:cx6="http://schemas.microsoft.com/office/drawing/2016/5/12/chartex" xmlns:cx7="http://schemas.microsoft.com/office/drawing/2016/5/13/chartex" xmlns:cx8="http://schemas.microsoft.com/office/drawing/2016/5/14/chartex" xmlns:mc="http://schemas.openxmlformats.org/markup-compatibility/2006" xmlns:aink="http://schemas.microsoft.com/office/drawing/2016/ink" xmlns:am3d="http://schemas.microsoft.com/office/drawing/2017/model3d" xmlns:o="urn:schemas-microsoft-com:office:office" xmlns:oel="http://schemas.microsoft.com/office/2019/extlst" xmlns:r="http://schemas.openxmlformats.org/officeDocument/2006/relationships" xmlns:m="http://schemas.openxmlformats.org/officeDocument/2006/math" xmlns:v="urn:schemas-microsoft-com:vml" xmlns:wp14="http://schemas.microsoft.com/office/word/2010/wordprocessingDrawing" xmlns:wp="http://schemas.openxmlformats.org/drawingml/2006/wordprocessingDrawing" xmlns:w10="urn:schemas-microsoft-com:office:word" xmlns:w="http://schemas.openxmlformats.org/wordprocessingml/2006/main" xmlns:w14="http://schemas.microsoft.com/office/word/2010/wordml" xmlns:w15="http://schemas.microsoft.com/office/word/2012/wordml" xmlns:w16cex="http://schemas.microsoft.com/office/word/2018/wordml/cex" xmlns:w16cid="http://schemas.microsoft.com/office/word/2016/wordml/cid" xmlns:w16="http://schemas.microsoft.com/office/word/2018/wordml" xmlns:w16du="http://schemas.microsoft.com/office/word/2023/wordml/word16du" xmlns:w16sdtdh="http://schemas.microsoft.com/office/word/2020/wordml/sdtdatahash" xmlns:w16se="http://schemas.microsoft.com/office/word/2015/wordml/symex" xmlns:wpg="http://schemas.microsoft.com/office/word/2010/wordprocessingGroup" xmlns:wpi="http://schemas.microsoft.com/office/word/2010/wordprocessingInk" xmlns:wne="http://schemas.microsoft.com/office/word/2006/wordml" xmlns:wps="http://schemas.microsoft.com/office/word/2010/wordprocessingShape" mc:Ignorable="w14 w15 w16se w16cid w16 w16cex w16sdtdh w16du wp14">
+  <w:p>
+    <w:pPr>
+      <w:pStyle w:val="Footer"/>
+    </w:pPr>
+  </w:p>
+</w:ftr>
+</file>
+
+<file path=word/footer2.xml><?xml version="1.0" encoding="utf-8"?>
 <w:ftr xmlns:wpc="http://schemas.microsoft.com/office/word/2010/wordprocessingCanvas" xmlns:cx="http://schemas.microsoft.com/office/drawing/2014/chartex" xmlns:cx1="http://schemas.microsoft.com/office/drawing/2015/9/8/chartex" xmlns:cx2="http://schemas.microsoft.com/office/drawing/2015/10/21/chartex" xmlns:cx3="http://schemas.microsoft.com/office/drawing/2016/5/9/chartex" xmlns:cx4="http://schemas.microsoft.com/office/drawing/2016/5/10/chartex" xmlns:cx5="http://schemas.microsoft.com/office/drawing/2016/5/11/chartex" xmlns:cx6="http://schemas.microsoft.com/office/drawing/2016/5/12/chartex" xmlns:cx7="http://schemas.microsoft.com/office/drawing/2016/5/13/chartex" xmlns:cx8="http://schemas.microsoft.com/office/drawing/2016/5/14/chartex" xmlns:mc="http://schemas.openxmlformats.org/markup-compatibility/2006" xmlns:aink="http://schemas.microsoft.com/office/drawing/2016/ink" xmlns:am3d="http://schemas.microsoft.com/office/drawing/2017/model3d" xmlns:o="urn:schemas-microsoft-com:office:office" xmlns:oel="http://schemas.microsoft.com/office/2019/extlst" xmlns:r="http://schemas.openxmlformats.org/officeDocument/2006/relationships" xmlns:m="http://schemas.openxmlformats.org/officeDocument/2006/math" xmlns:v="urn:schemas-microsoft-com:vml" xmlns:wp14="http://schemas.microsoft.com/office/word/2010/wordprocessingDrawing" xmlns:wp="http://schemas.openxmlformats.org/drawingml/2006/wordprocessingDrawing" xmlns:w10="urn:schemas-microsoft-com:office:word" xmlns:w="http://schemas.openxmlformats.org/wordprocessingml/2006/main" xmlns:w14="http://schemas.microsoft.com/office/word/2010/wordml" xmlns:w15="http://schemas.microsoft.com/office/word/2012/wordml" xmlns:w16cex="http://schemas.microsoft.com/office/word/2018/wordml/cex" xmlns:w16cid="http://schemas.microsoft.com/office/word/2016/wordml/cid" xmlns:w16="http://schemas.microsoft.com/office/word/2018/wordml" xmlns:w16du="http://schemas.microsoft.com/office/word/2023/wordml/word16du" xmlns:w16sdtdh="http://schemas.microsoft.com/office/word/2020/wordml/sdtdatahash" xmlns:w16se="http://schemas.microsoft.com/office/word/2015/wordml/symex" xmlns:wpg="http://schemas.microsoft.com/office/word/2010/wordprocessingGroup" xmlns:wpi="http://schemas.microsoft.com/office/word/2010/wordprocessingInk" xmlns:wne="http://schemas.microsoft.com/office/word/2006/wordml" xmlns:wps="http://schemas.microsoft.com/office/word/2010/wordprocessingShape" mc:Ignorable="w14 w15 w16se w16cid w16 w16cex w16sdtdh w16du wp14">
   <w:p>
     <w:pPr>
@@ -1876,6 +1897,27 @@
         <w:sz w:val="20"/>
         <w:szCs w:val="20"/>
       </w:rPr>
+      <w:t xml:space="preserve">Future Value </w:t>
+    </w:r>
+    <w:r>
+      <w:rPr>
+        <w:sz w:val="20"/>
+        <w:szCs w:val="20"/>
+      </w:rPr>
+      <w:t>with</w:t>
+    </w:r>
+    <w:r>
+      <w:rPr>
+        <w:sz w:val="20"/>
+        <w:szCs w:val="20"/>
+      </w:rPr>
+      <w:t xml:space="preserve"> </w:t>
+    </w:r>
+    <w:r>
+      <w:rPr>
+        <w:sz w:val="20"/>
+        <w:szCs w:val="20"/>
+      </w:rPr>
       <w:t>Compound Interest – Annotated Examples</w:t>
     </w:r>
     <w:r>
@@ -1885,6 +1927,16 @@
       </w:rPr>
       <w:t xml:space="preserve"> © 2024 by Christopher Sears is licensed under CC BY-NC-SA 4.0. To view a copy of this license, visit https://creativecommons.org/licenses/by-nc-sa/4.0/</w:t>
     </w:r>
+  </w:p>
+</w:ftr>
+</file>
+
+<file path=word/footer3.xml><?xml version="1.0" encoding="utf-8"?>
+<w:ftr xmlns:wpc="http://schemas.microsoft.com/office/word/2010/wordprocessingCanvas" xmlns:cx="http://schemas.microsoft.com/office/drawing/2014/chartex" xmlns:cx1="http://schemas.microsoft.com/office/drawing/2015/9/8/chartex" xmlns:cx2="http://schemas.microsoft.com/office/drawing/2015/10/21/chartex" xmlns:cx3="http://schemas.microsoft.com/office/drawing/2016/5/9/chartex" xmlns:cx4="http://schemas.microsoft.com/office/drawing/2016/5/10/chartex" xmlns:cx5="http://schemas.microsoft.com/office/drawing/2016/5/11/chartex" xmlns:cx6="http://schemas.microsoft.com/office/drawing/2016/5/12/chartex" xmlns:cx7="http://schemas.microsoft.com/office/drawing/2016/5/13/chartex" xmlns:cx8="http://schemas.microsoft.com/office/drawing/2016/5/14/chartex" xmlns:mc="http://schemas.openxmlformats.org/markup-compatibility/2006" xmlns:aink="http://schemas.microsoft.com/office/drawing/2016/ink" xmlns:am3d="http://schemas.microsoft.com/office/drawing/2017/model3d" xmlns:o="urn:schemas-microsoft-com:office:office" xmlns:oel="http://schemas.microsoft.com/office/2019/extlst" xmlns:r="http://schemas.openxmlformats.org/officeDocument/2006/relationships" xmlns:m="http://schemas.openxmlformats.org/officeDocument/2006/math" xmlns:v="urn:schemas-microsoft-com:vml" xmlns:wp14="http://schemas.microsoft.com/office/word/2010/wordprocessingDrawing" xmlns:wp="http://schemas.openxmlformats.org/drawingml/2006/wordprocessingDrawing" xmlns:w10="urn:schemas-microsoft-com:office:word" xmlns:w="http://schemas.openxmlformats.org/wordprocessingml/2006/main" xmlns:w14="http://schemas.microsoft.com/office/word/2010/wordml" xmlns:w15="http://schemas.microsoft.com/office/word/2012/wordml" xmlns:w16cex="http://schemas.microsoft.com/office/word/2018/wordml/cex" xmlns:w16cid="http://schemas.microsoft.com/office/word/2016/wordml/cid" xmlns:w16="http://schemas.microsoft.com/office/word/2018/wordml" xmlns:w16du="http://schemas.microsoft.com/office/word/2023/wordml/word16du" xmlns:w16sdtdh="http://schemas.microsoft.com/office/word/2020/wordml/sdtdatahash" xmlns:w16se="http://schemas.microsoft.com/office/word/2015/wordml/symex" xmlns:wpg="http://schemas.microsoft.com/office/word/2010/wordprocessingGroup" xmlns:wpi="http://schemas.microsoft.com/office/word/2010/wordprocessingInk" xmlns:wne="http://schemas.microsoft.com/office/word/2006/wordml" xmlns:wps="http://schemas.microsoft.com/office/word/2010/wordprocessingShape" mc:Ignorable="w14 w15 w16se w16cid w16 w16cex w16sdtdh w16du wp14">
+  <w:p>
+    <w:pPr>
+      <w:pStyle w:val="Footer"/>
+    </w:pPr>
   </w:p>
 </w:ftr>
 </file>
@@ -1912,6 +1964,36 @@
     </w:p>
   </w:footnote>
 </w:footnotes>
+</file>
+
+<file path=word/header1.xml><?xml version="1.0" encoding="utf-8"?>
+<w:hdr xmlns:wpc="http://schemas.microsoft.com/office/word/2010/wordprocessingCanvas" xmlns:cx="http://schemas.microsoft.com/office/drawing/2014/chartex" xmlns:cx1="http://schemas.microsoft.com/office/drawing/2015/9/8/chartex" xmlns:cx2="http://schemas.microsoft.com/office/drawing/2015/10/21/chartex" xmlns:cx3="http://schemas.microsoft.com/office/drawing/2016/5/9/chartex" xmlns:cx4="http://schemas.microsoft.com/office/drawing/2016/5/10/chartex" xmlns:cx5="http://schemas.microsoft.com/office/drawing/2016/5/11/chartex" xmlns:cx6="http://schemas.microsoft.com/office/drawing/2016/5/12/chartex" xmlns:cx7="http://schemas.microsoft.com/office/drawing/2016/5/13/chartex" xmlns:cx8="http://schemas.microsoft.com/office/drawing/2016/5/14/chartex" xmlns:mc="http://schemas.openxmlformats.org/markup-compatibility/2006" xmlns:aink="http://schemas.microsoft.com/office/drawing/2016/ink" xmlns:am3d="http://schemas.microsoft.com/office/drawing/2017/model3d" xmlns:o="urn:schemas-microsoft-com:office:office" xmlns:oel="http://schemas.microsoft.com/office/2019/extlst" xmlns:r="http://schemas.openxmlformats.org/officeDocument/2006/relationships" xmlns:m="http://schemas.openxmlformats.org/officeDocument/2006/math" xmlns:v="urn:schemas-microsoft-com:vml" xmlns:wp14="http://schemas.microsoft.com/office/word/2010/wordprocessingDrawing" xmlns:wp="http://schemas.openxmlformats.org/drawingml/2006/wordprocessingDrawing" xmlns:w10="urn:schemas-microsoft-com:office:word" xmlns:w="http://schemas.openxmlformats.org/wordprocessingml/2006/main" xmlns:w14="http://schemas.microsoft.com/office/word/2010/wordml" xmlns:w15="http://schemas.microsoft.com/office/word/2012/wordml" xmlns:w16cex="http://schemas.microsoft.com/office/word/2018/wordml/cex" xmlns:w16cid="http://schemas.microsoft.com/office/word/2016/wordml/cid" xmlns:w16="http://schemas.microsoft.com/office/word/2018/wordml" xmlns:w16du="http://schemas.microsoft.com/office/word/2023/wordml/word16du" xmlns:w16sdtdh="http://schemas.microsoft.com/office/word/2020/wordml/sdtdatahash" xmlns:w16se="http://schemas.microsoft.com/office/word/2015/wordml/symex" xmlns:wpg="http://schemas.microsoft.com/office/word/2010/wordprocessingGroup" xmlns:wpi="http://schemas.microsoft.com/office/word/2010/wordprocessingInk" xmlns:wne="http://schemas.microsoft.com/office/word/2006/wordml" xmlns:wps="http://schemas.microsoft.com/office/word/2010/wordprocessingShape" mc:Ignorable="w14 w15 w16se w16cid w16 w16cex w16sdtdh w16du wp14">
+  <w:p>
+    <w:pPr>
+      <w:pStyle w:val="Header"/>
+    </w:pPr>
+  </w:p>
+</w:hdr>
+</file>
+
+<file path=word/header2.xml><?xml version="1.0" encoding="utf-8"?>
+<w:hdr xmlns:wpc="http://schemas.microsoft.com/office/word/2010/wordprocessingCanvas" xmlns:cx="http://schemas.microsoft.com/office/drawing/2014/chartex" xmlns:cx1="http://schemas.microsoft.com/office/drawing/2015/9/8/chartex" xmlns:cx2="http://schemas.microsoft.com/office/drawing/2015/10/21/chartex" xmlns:cx3="http://schemas.microsoft.com/office/drawing/2016/5/9/chartex" xmlns:cx4="http://schemas.microsoft.com/office/drawing/2016/5/10/chartex" xmlns:cx5="http://schemas.microsoft.com/office/drawing/2016/5/11/chartex" xmlns:cx6="http://schemas.microsoft.com/office/drawing/2016/5/12/chartex" xmlns:cx7="http://schemas.microsoft.com/office/drawing/2016/5/13/chartex" xmlns:cx8="http://schemas.microsoft.com/office/drawing/2016/5/14/chartex" xmlns:mc="http://schemas.openxmlformats.org/markup-compatibility/2006" xmlns:aink="http://schemas.microsoft.com/office/drawing/2016/ink" xmlns:am3d="http://schemas.microsoft.com/office/drawing/2017/model3d" xmlns:o="urn:schemas-microsoft-com:office:office" xmlns:oel="http://schemas.microsoft.com/office/2019/extlst" xmlns:r="http://schemas.openxmlformats.org/officeDocument/2006/relationships" xmlns:m="http://schemas.openxmlformats.org/officeDocument/2006/math" xmlns:v="urn:schemas-microsoft-com:vml" xmlns:wp14="http://schemas.microsoft.com/office/word/2010/wordprocessingDrawing" xmlns:wp="http://schemas.openxmlformats.org/drawingml/2006/wordprocessingDrawing" xmlns:w10="urn:schemas-microsoft-com:office:word" xmlns:w="http://schemas.openxmlformats.org/wordprocessingml/2006/main" xmlns:w14="http://schemas.microsoft.com/office/word/2010/wordml" xmlns:w15="http://schemas.microsoft.com/office/word/2012/wordml" xmlns:w16cex="http://schemas.microsoft.com/office/word/2018/wordml/cex" xmlns:w16cid="http://schemas.microsoft.com/office/word/2016/wordml/cid" xmlns:w16="http://schemas.microsoft.com/office/word/2018/wordml" xmlns:w16du="http://schemas.microsoft.com/office/word/2023/wordml/word16du" xmlns:w16sdtdh="http://schemas.microsoft.com/office/word/2020/wordml/sdtdatahash" xmlns:w16se="http://schemas.microsoft.com/office/word/2015/wordml/symex" xmlns:wpg="http://schemas.microsoft.com/office/word/2010/wordprocessingGroup" xmlns:wpi="http://schemas.microsoft.com/office/word/2010/wordprocessingInk" xmlns:wne="http://schemas.microsoft.com/office/word/2006/wordml" xmlns:wps="http://schemas.microsoft.com/office/word/2010/wordprocessingShape" mc:Ignorable="w14 w15 w16se w16cid w16 w16cex w16sdtdh w16du wp14">
+  <w:p>
+    <w:pPr>
+      <w:pStyle w:val="Header"/>
+    </w:pPr>
+  </w:p>
+</w:hdr>
+</file>
+
+<file path=word/header3.xml><?xml version="1.0" encoding="utf-8"?>
+<w:hdr xmlns:wpc="http://schemas.microsoft.com/office/word/2010/wordprocessingCanvas" xmlns:cx="http://schemas.microsoft.com/office/drawing/2014/chartex" xmlns:cx1="http://schemas.microsoft.com/office/drawing/2015/9/8/chartex" xmlns:cx2="http://schemas.microsoft.com/office/drawing/2015/10/21/chartex" xmlns:cx3="http://schemas.microsoft.com/office/drawing/2016/5/9/chartex" xmlns:cx4="http://schemas.microsoft.com/office/drawing/2016/5/10/chartex" xmlns:cx5="http://schemas.microsoft.com/office/drawing/2016/5/11/chartex" xmlns:cx6="http://schemas.microsoft.com/office/drawing/2016/5/12/chartex" xmlns:cx7="http://schemas.microsoft.com/office/drawing/2016/5/13/chartex" xmlns:cx8="http://schemas.microsoft.com/office/drawing/2016/5/14/chartex" xmlns:mc="http://schemas.openxmlformats.org/markup-compatibility/2006" xmlns:aink="http://schemas.microsoft.com/office/drawing/2016/ink" xmlns:am3d="http://schemas.microsoft.com/office/drawing/2017/model3d" xmlns:o="urn:schemas-microsoft-com:office:office" xmlns:oel="http://schemas.microsoft.com/office/2019/extlst" xmlns:r="http://schemas.openxmlformats.org/officeDocument/2006/relationships" xmlns:m="http://schemas.openxmlformats.org/officeDocument/2006/math" xmlns:v="urn:schemas-microsoft-com:vml" xmlns:wp14="http://schemas.microsoft.com/office/word/2010/wordprocessingDrawing" xmlns:wp="http://schemas.openxmlformats.org/drawingml/2006/wordprocessingDrawing" xmlns:w10="urn:schemas-microsoft-com:office:word" xmlns:w="http://schemas.openxmlformats.org/wordprocessingml/2006/main" xmlns:w14="http://schemas.microsoft.com/office/word/2010/wordml" xmlns:w15="http://schemas.microsoft.com/office/word/2012/wordml" xmlns:w16cex="http://schemas.microsoft.com/office/word/2018/wordml/cex" xmlns:w16cid="http://schemas.microsoft.com/office/word/2016/wordml/cid" xmlns:w16="http://schemas.microsoft.com/office/word/2018/wordml" xmlns:w16du="http://schemas.microsoft.com/office/word/2023/wordml/word16du" xmlns:w16sdtdh="http://schemas.microsoft.com/office/word/2020/wordml/sdtdatahash" xmlns:w16se="http://schemas.microsoft.com/office/word/2015/wordml/symex" xmlns:wpg="http://schemas.microsoft.com/office/word/2010/wordprocessingGroup" xmlns:wpi="http://schemas.microsoft.com/office/word/2010/wordprocessingInk" xmlns:wne="http://schemas.microsoft.com/office/word/2006/wordml" xmlns:wps="http://schemas.microsoft.com/office/word/2010/wordprocessingShape" mc:Ignorable="w14 w15 w16se w16cid w16 w16cex w16sdtdh w16du wp14">
+  <w:p>
+    <w:pPr>
+      <w:pStyle w:val="Header"/>
+    </w:pPr>
+  </w:p>
+</w:hdr>
 </file>
 
 <file path=word/numbering.xml><?xml version="1.0" encoding="utf-8"?>

</xml_diff>